<commit_message>
Updated getRespondents Method for CIV-8878_Changing_LegalRepHeading_18Aug
</commit_message>
<xml_diff>
--- a/docker/docmosis/templates/CV-UNS-HRN-ENG-01271.docx
+++ b/docker/docmosis/templates/CV-UNS-HRN-ENG-01271.docx
@@ -3721,17 +3721,64 @@
             <w:pPr>
               <w:pStyle w:val="NormalWeb"/>
               <w:spacing w:before="40" w:beforeAutospacing="0" w:after="40" w:afterAutospacing="0"/>
-            </w:pPr>
-            <w:r>
-              <w:rPr>
-                <w:rFonts w:ascii="GDSTransportWebsite" w:hAnsi="GDSTransportWebsite"/>
-                <w:b/>
-                <w:bCs/>
-                <w:color w:val="0A0A0A"/>
-                <w:shd w:val="clear" w:color="auto" w:fill="FFFFFF"/>
-              </w:rPr>
-              <w:t>Organisation name</w:t>
-            </w:r>
+              <w:rPr>
+                <w:rFonts w:ascii="GDSTransportWebsite" w:hAnsi="GDSTransportWebsite"/>
+                <w:b/>
+                <w:bCs/>
+                <w:color w:val="0A0A0A"/>
+                <w:shd w:val="clear" w:color="auto" w:fill="FFFFFF"/>
+              </w:rPr>
+            </w:pPr>
+            <w:r>
+              <w:rPr>
+                <w:rFonts w:ascii="GDSTransportWebsite" w:hAnsi="GDSTransportWebsite"/>
+                <w:b/>
+                <w:bCs/>
+                <w:color w:val="0A0A0A"/>
+                <w:shd w:val="clear" w:color="auto" w:fill="FFFFFF"/>
+              </w:rPr>
+              <w:t>&lt;&lt;</w:t>
+            </w:r>
+            <w:proofErr w:type="spellStart"/>
+            <w:r>
+              <w:rPr>
+                <w:rFonts w:ascii="GDSTransportWebsite" w:hAnsi="GDSTransportWebsite"/>
+                <w:b/>
+                <w:bCs/>
+                <w:color w:val="0A0A0A"/>
+                <w:shd w:val="clear" w:color="auto" w:fill="FFFFFF"/>
+              </w:rPr>
+              <w:t>legalRepHeading</w:t>
+            </w:r>
+            <w:proofErr w:type="spellEnd"/>
+            <w:r>
+              <w:rPr>
+                <w:rFonts w:ascii="GDSTransportWebsite" w:hAnsi="GDSTransportWebsite"/>
+                <w:b/>
+                <w:bCs/>
+                <w:color w:val="0A0A0A"/>
+              </w:rPr>
+              <w:t>&gt;&gt;</w:t>
+            </w:r>
+          </w:p>
+          <w:p>
+            <w:pPr>
+              <w:pStyle w:val="NormalWeb"/>
+              <w:spacing w:before="40" w:beforeAutospacing="0" w:after="40" w:afterAutospacing="0"/>
+              <w:rPr>
+                <w:rFonts w:ascii="GDSTransportWebsite" w:hAnsi="GDSTransportWebsite"/>
+                <w:b/>
+                <w:bCs/>
+                <w:color w:val="0A0A0A"/>
+                <w:shd w:val="clear" w:color="auto" w:fill="FFFFFF"/>
+              </w:rPr>
+            </w:pPr>
+          </w:p>
+          <w:p>
+            <w:pPr>
+              <w:pStyle w:val="NormalWeb"/>
+              <w:spacing w:before="40" w:beforeAutospacing="0" w:after="40" w:afterAutospacing="0"/>
+            </w:pPr>
           </w:p>
         </w:tc>
         <w:tc>
@@ -3752,6 +3799,7 @@
                 <w:rFonts w:ascii="GDSTransportWebsite" w:hAnsi="GDSTransportWebsite"/>
                 <w:color w:val="0A0A0A"/>
               </w:rPr>
+              <w:lastRenderedPageBreak/>
               <w:t>&lt;</w:t>
             </w:r>
             <w:r>
@@ -3828,7 +3876,6 @@
                 <w:color w:val="0A0A0A"/>
                 <w:shd w:val="clear" w:color="auto" w:fill="FFFFFF"/>
               </w:rPr>
-              <w:lastRenderedPageBreak/>
               <w:t>Address</w:t>
             </w:r>
           </w:p>
@@ -5299,6 +5346,7 @@
           <w:sz w:val="36"/>
           <w:szCs w:val="36"/>
         </w:rPr>
+        <w:lastRenderedPageBreak/>
         <w:t>&lt;&lt;</w:t>
       </w:r>
       <w:r>
@@ -5358,7 +5406,6 @@
           <w:sz w:val="36"/>
           <w:szCs w:val="36"/>
         </w:rPr>
-        <w:lastRenderedPageBreak/>
         <w:t>&lt;&lt;cs_{</w:t>
       </w:r>
       <w:proofErr w:type="spellStart"/>
@@ -15729,6 +15776,44 @@
 </file>
 
 <file path=customXml/item1.xml><?xml version="1.0" encoding="utf-8"?>
+<?mso-contentType ?>
+<FormTemplates xmlns="http://schemas.microsoft.com/sharepoint/v3/contenttype/forms">
+  <Display>DocumentLibraryForm</Display>
+  <Edit>DocumentLibraryForm</Edit>
+  <New>DocumentLibraryForm</New>
+</FormTemplates>
+</file>
+
+<file path=customXml/item2.xml><?xml version="1.0" encoding="utf-8"?>
+<p:properties xmlns:p="http://schemas.microsoft.com/office/2006/metadata/properties" xmlns:xsi="http://www.w3.org/2001/XMLSchema-instance" xmlns:pc="http://schemas.microsoft.com/office/infopath/2007/PartnerControls">
+  <documentManagement>
+    <Stage xmlns="f336f4fe-8719-4ea2-b5d6-29b3a580aeb4">Draft</Stage>
+    <Next_x0020_Stage xmlns="f336f4fe-8719-4ea2-b5d6-29b3a580aeb4">N/A</Next_x0020_Stage>
+    <Admin_x0020_Action xmlns="f336f4fe-8719-4ea2-b5d6-29b3a580aeb4" xsi:nil="true"/>
+    <Template_x0020_Category xmlns="f336f4fe-8719-4ea2-b5d6-29b3a580aeb4">Hearing Requirements Notice - HRN</Template_x0020_Category>
+    <Action xmlns="f336f4fe-8719-4ea2-b5d6-29b3a580aeb4" xsi:nil="true"/>
+    <Purpose1 xmlns="f336f4fe-8719-4ea2-b5d6-29b3a580aeb4">Directions Questionnaire</Purpose1>
+    <Template_x0020_Language xmlns="f336f4fe-8719-4ea2-b5d6-29b3a580aeb4">English - ENG</Template_x0020_Language>
+    <Rename xmlns="f336f4fe-8719-4ea2-b5d6-29b3a580aeb4">true</Rename>
+    <Tornado_x0020_Filename xmlns="f336f4fe-8719-4ea2-b5d6-29b3a580aeb4" xsi:nil="true"/>
+    <Approval_x0020_Request_x0020_Comment xmlns="f336f4fe-8719-4ea2-b5d6-29b3a580aeb4">Hi, please approve the template for HNL_DQ_RESPONSE_1V1("CV-UNS-HRN-ENG-01213.docx") as part of HNL release CIV-6824</Approval_x0020_Request_x0020_Comment>
+    <Publication_x0020_Date xmlns="f336f4fe-8719-4ea2-b5d6-29b3a580aeb4">2020-12-09T00:00:00+00:00</Publication_x0020_Date>
+    <SharedWithUsers xmlns="f336f4fe-8719-4ea2-b5d6-29b3a580aeb4">
+      <UserInfo>
+        <DisplayName>Robert Allright</DisplayName>
+        <AccountId>23</AccountId>
+        <AccountType/>
+      </UserInfo>
+    </SharedWithUsers>
+  </documentManagement>
+</p:properties>
+</file>
+
+<file path=customXml/item3.xml><?xml version="1.0" encoding="utf-8"?>
+<b:Sources xmlns:b="http://schemas.openxmlformats.org/officeDocument/2006/bibliography" xmlns="http://schemas.openxmlformats.org/officeDocument/2006/bibliography" SelectedStyle="\APASixthEditionOfficeOnline.xsl" StyleName="APA" Version="6"/>
+</file>
+
+<file path=customXml/item4.xml><?xml version="1.0" encoding="utf-8"?>
 <ct:contentTypeSchema xmlns:ct="http://schemas.microsoft.com/office/2006/metadata/contentType" xmlns:ma="http://schemas.microsoft.com/office/2006/metadata/properties/metaAttributes" ct:_="" ma:_="" ma:contentTypeName="_CtTemplate" ma:contentTypeID="0x01010064A5FDCCFB03F540B94405305D7DE14F00A4F8B82F7CEF57469A8FE5CEAB7A0EE0" ma:contentTypeVersion="54" ma:contentTypeDescription="Part of Template Management with Site Columns representing custom attributes." ma:contentTypeScope="" ma:versionID="c2ae9af6f2d07f5c87e529250672afb5">
   <xsd:schema xmlns:xsd="http://www.w3.org/2001/XMLSchema" xmlns:xs="http://www.w3.org/2001/XMLSchema" xmlns:p="http://schemas.microsoft.com/office/2006/metadata/properties" xmlns:ns2="f336f4fe-8719-4ea2-b5d6-29b3a580aeb4" xmlns:ns3="b57b892a-dd61-4bba-b372-a8d93da2c7e6" targetNamespace="http://schemas.microsoft.com/office/2006/metadata/properties" ma:root="true" ma:fieldsID="5cc5ae0d05cbe82a12e0833457866b27" ns2:_="" ns3:_="">
     <xsd:import namespace="f336f4fe-8719-4ea2-b5d6-29b3a580aeb4"/>
@@ -16044,45 +16129,33 @@
 </ct:contentTypeSchema>
 </file>
 
-<file path=customXml/item2.xml><?xml version="1.0" encoding="utf-8"?>
-<b:Sources xmlns:b="http://schemas.openxmlformats.org/officeDocument/2006/bibliography" xmlns="http://schemas.openxmlformats.org/officeDocument/2006/bibliography" SelectedStyle="\APASixthEditionOfficeOnline.xsl" StyleName="APA" Version="6"/>
+<file path=customXml/itemProps1.xml><?xml version="1.0" encoding="utf-8"?>
+<ds:datastoreItem xmlns:ds="http://schemas.openxmlformats.org/officeDocument/2006/customXml" ds:itemID="{B979ABCF-6006-4211-8C04-D08E1C55C8F9}">
+  <ds:schemaRefs>
+    <ds:schemaRef ds:uri="http://schemas.microsoft.com/sharepoint/v3/contenttype/forms"/>
+  </ds:schemaRefs>
+</ds:datastoreItem>
 </file>
 
-<file path=customXml/item3.xml><?xml version="1.0" encoding="utf-8"?>
-<p:properties xmlns:p="http://schemas.microsoft.com/office/2006/metadata/properties" xmlns:xsi="http://www.w3.org/2001/XMLSchema-instance" xmlns:pc="http://schemas.microsoft.com/office/infopath/2007/PartnerControls">
-  <documentManagement>
-    <Stage xmlns="f336f4fe-8719-4ea2-b5d6-29b3a580aeb4">Draft</Stage>
-    <Next_x0020_Stage xmlns="f336f4fe-8719-4ea2-b5d6-29b3a580aeb4">N/A</Next_x0020_Stage>
-    <Admin_x0020_Action xmlns="f336f4fe-8719-4ea2-b5d6-29b3a580aeb4" xsi:nil="true"/>
-    <Template_x0020_Category xmlns="f336f4fe-8719-4ea2-b5d6-29b3a580aeb4">Hearing Requirements Notice - HRN</Template_x0020_Category>
-    <Action xmlns="f336f4fe-8719-4ea2-b5d6-29b3a580aeb4" xsi:nil="true"/>
-    <Purpose1 xmlns="f336f4fe-8719-4ea2-b5d6-29b3a580aeb4">Directions Questionnaire</Purpose1>
-    <Template_x0020_Language xmlns="f336f4fe-8719-4ea2-b5d6-29b3a580aeb4">English - ENG</Template_x0020_Language>
-    <Rename xmlns="f336f4fe-8719-4ea2-b5d6-29b3a580aeb4">true</Rename>
-    <Tornado_x0020_Filename xmlns="f336f4fe-8719-4ea2-b5d6-29b3a580aeb4" xsi:nil="true"/>
-    <Approval_x0020_Request_x0020_Comment xmlns="f336f4fe-8719-4ea2-b5d6-29b3a580aeb4">Hi, please approve the template for HNL_DQ_RESPONSE_1V1("CV-UNS-HRN-ENG-01213.docx") as part of HNL release CIV-6824</Approval_x0020_Request_x0020_Comment>
-    <Publication_x0020_Date xmlns="f336f4fe-8719-4ea2-b5d6-29b3a580aeb4">2020-12-09T00:00:00+00:00</Publication_x0020_Date>
-    <SharedWithUsers xmlns="f336f4fe-8719-4ea2-b5d6-29b3a580aeb4">
-      <UserInfo>
-        <DisplayName>Robert Allright</DisplayName>
-        <AccountId>23</AccountId>
-        <AccountType/>
-      </UserInfo>
-    </SharedWithUsers>
-  </documentManagement>
-</p:properties>
+<file path=customXml/itemProps2.xml><?xml version="1.0" encoding="utf-8"?>
+<ds:datastoreItem xmlns:ds="http://schemas.openxmlformats.org/officeDocument/2006/customXml" ds:itemID="{167D3FB0-0D1A-4A81-8A96-EE2F37F3B125}">
+  <ds:schemaRefs>
+    <ds:schemaRef ds:uri="http://schemas.microsoft.com/office/2006/metadata/properties"/>
+    <ds:schemaRef ds:uri="http://schemas.microsoft.com/office/infopath/2007/PartnerControls"/>
+    <ds:schemaRef ds:uri="f336f4fe-8719-4ea2-b5d6-29b3a580aeb4"/>
+  </ds:schemaRefs>
+</ds:datastoreItem>
 </file>
 
-<file path=customXml/item4.xml><?xml version="1.0" encoding="utf-8"?>
-<?mso-contentType ?>
-<FormTemplates xmlns="http://schemas.microsoft.com/sharepoint/v3/contenttype/forms">
-  <Display>DocumentLibraryForm</Display>
-  <Edit>DocumentLibraryForm</Edit>
-  <New>DocumentLibraryForm</New>
-</FormTemplates>
+<file path=customXml/itemProps3.xml><?xml version="1.0" encoding="utf-8"?>
+<ds:datastoreItem xmlns:ds="http://schemas.openxmlformats.org/officeDocument/2006/customXml" ds:itemID="{D9CC73D4-2572-D642-B334-03ABC33F70A6}">
+  <ds:schemaRefs>
+    <ds:schemaRef ds:uri="http://schemas.openxmlformats.org/officeDocument/2006/bibliography"/>
+  </ds:schemaRefs>
+</ds:datastoreItem>
 </file>
 
-<file path=customXml/itemProps1.xml><?xml version="1.0" encoding="utf-8"?>
+<file path=customXml/itemProps4.xml><?xml version="1.0" encoding="utf-8"?>
 <ds:datastoreItem xmlns:ds="http://schemas.openxmlformats.org/officeDocument/2006/customXml" ds:itemID="{3C338C79-39B9-4702-806E-4239D3AE569C}">
   <ds:schemaRefs>
     <ds:schemaRef ds:uri="http://schemas.microsoft.com/office/2006/metadata/contentType"/>
@@ -16101,32 +16174,6 @@
 </ds:datastoreItem>
 </file>
 
-<file path=customXml/itemProps2.xml><?xml version="1.0" encoding="utf-8"?>
-<ds:datastoreItem xmlns:ds="http://schemas.openxmlformats.org/officeDocument/2006/customXml" ds:itemID="{D9CC73D4-2572-D642-B334-03ABC33F70A6}">
-  <ds:schemaRefs>
-    <ds:schemaRef ds:uri="http://schemas.openxmlformats.org/officeDocument/2006/bibliography"/>
-  </ds:schemaRefs>
-</ds:datastoreItem>
-</file>
-
-<file path=customXml/itemProps3.xml><?xml version="1.0" encoding="utf-8"?>
-<ds:datastoreItem xmlns:ds="http://schemas.openxmlformats.org/officeDocument/2006/customXml" ds:itemID="{167D3FB0-0D1A-4A81-8A96-EE2F37F3B125}">
-  <ds:schemaRefs>
-    <ds:schemaRef ds:uri="http://schemas.microsoft.com/office/2006/metadata/properties"/>
-    <ds:schemaRef ds:uri="http://schemas.microsoft.com/office/infopath/2007/PartnerControls"/>
-    <ds:schemaRef ds:uri="f336f4fe-8719-4ea2-b5d6-29b3a580aeb4"/>
-  </ds:schemaRefs>
-</ds:datastoreItem>
-</file>
-
-<file path=customXml/itemProps4.xml><?xml version="1.0" encoding="utf-8"?>
-<ds:datastoreItem xmlns:ds="http://schemas.openxmlformats.org/officeDocument/2006/customXml" ds:itemID="{B979ABCF-6006-4211-8C04-D08E1C55C8F9}">
-  <ds:schemaRefs>
-    <ds:schemaRef ds:uri="http://schemas.microsoft.com/sharepoint/v3/contenttype/forms"/>
-  </ds:schemaRefs>
-</ds:datastoreItem>
-</file>
-
 <file path=docMetadata/LabelInfo.xml><?xml version="1.0" encoding="utf-8"?>
 <clbl:labelList xmlns:clbl="http://schemas.microsoft.com/office/2020/mipLabelMetadata">
   <clbl:label id="{95c71a0f-75e1-4c8f-90e2-641c9351dd98}" enabled="1" method="Standard" siteId="{3e0088dc-0629-4ae6-aa8c-813e7a296f50}" contentBits="2" removed="0"/>

</xml_diff>